<commit_message>
Change an exam problem assignment
</commit_message>
<xml_diff>
--- a/Problems/Exam_18.03.18_DungeonsAndCodeWizards.docx
+++ b/Problems/Exam_18.03.18_DungeonsAndCodeWizards.docx
@@ -4626,8 +4626,6 @@
         </w:rPr>
         <w:t xml:space="preserve"> class SHOULD NOT handle exceptions! The tests are designed to expect exceptions, not messages!</w:t>
       </w:r>
-      <w:bookmarkStart w:id="34" w:name="_GoBack"/>
-      <w:bookmarkEnd w:id="34"/>
     </w:p>
     <w:p>
       <w:r>
@@ -4718,8 +4716,8 @@
                 <w:szCs w:val="19"/>
               </w:rPr>
             </w:pPr>
-            <w:bookmarkStart w:id="35" w:name="OLE_LINK35"/>
-            <w:bookmarkStart w:id="36" w:name="OLE_LINK36"/>
+            <w:bookmarkStart w:id="34" w:name="OLE_LINK35"/>
+            <w:bookmarkStart w:id="35" w:name="OLE_LINK36"/>
             <w:r>
               <w:rPr>
                 <w:rFonts w:ascii="Consolas" w:hAnsi="Consolas" w:cs="Consolas"/>
@@ -7123,8 +7121,8 @@
               </w:rPr>
               <w:t>}</w:t>
             </w:r>
+            <w:bookmarkEnd w:id="34"/>
             <w:bookmarkEnd w:id="35"/>
-            <w:bookmarkEnd w:id="36"/>
           </w:p>
         </w:tc>
       </w:tr>
@@ -8098,15 +8096,73 @@
       <w:r>
         <w:t>ith the message “</w:t>
       </w:r>
-      <w:bookmarkStart w:id="37" w:name="OLE_LINK37"/>
+      <w:bookmarkStart w:id="36" w:name="OLE_LINK37"/>
       <w:r>
         <w:rPr>
           <w:rStyle w:val="CodeChar"/>
         </w:rPr>
         <w:t>Character {name} not found!</w:t>
       </w:r>
+      <w:bookmarkEnd w:id="36"/>
+      <w:r>
+        <w:t>”</w:t>
+      </w:r>
+    </w:p>
+    <w:p>
+      <w:pPr>
+        <w:rPr>
+          <w:noProof/>
+        </w:rPr>
+      </w:pPr>
+      <w:r>
+        <w:rPr>
+          <w:noProof/>
+        </w:rPr>
+        <w:t xml:space="preserve">If there’s </w:t>
+      </w:r>
+      <w:r>
+        <w:rPr>
+          <w:b/>
+          <w:noProof/>
+        </w:rPr>
+        <w:t>no items left</w:t>
+      </w:r>
+      <w:r>
+        <w:rPr>
+          <w:noProof/>
+        </w:rPr>
+        <w:t xml:space="preserve"> in the pool, throw an</w:t>
+      </w:r>
+      <w:r>
+        <w:rPr>
+          <w:noProof/>
+        </w:rPr>
+        <w:t xml:space="preserve"> </w:t>
+      </w:r>
+      <w:r>
+        <w:rPr>
+          <w:rStyle w:val="CodeChar"/>
+        </w:rPr>
+        <w:t>InvalidOperationException</w:t>
+      </w:r>
+      <w:r>
+        <w:rPr>
+          <w:noProof/>
+        </w:rPr>
+        <w:t xml:space="preserve"> with the message “</w:t>
+      </w:r>
+      <w:bookmarkStart w:id="37" w:name="OLE_LINK38"/>
+      <w:r>
+        <w:rPr>
+          <w:rStyle w:val="CodeChar"/>
+        </w:rPr>
+        <w:t>No items left in pool!</w:t>
+      </w:r>
       <w:bookmarkEnd w:id="37"/>
       <w:r>
+        <w:rPr>
+          <w:noProof/>
+        </w:rPr>
         <w:t>”</w:t>
       </w:r>
     </w:p>
@@ -8120,20 +8176,14 @@
         <w:rPr>
           <w:noProof/>
         </w:rPr>
-        <w:t xml:space="preserve">If there’s </w:t>
-      </w:r>
-      <w:r>
-        <w:rPr>
-          <w:b/>
-          <w:noProof/>
-        </w:rPr>
-        <w:t>no items left</w:t>
-      </w:r>
-      <w:r>
-        <w:rPr>
-          <w:noProof/>
-        </w:rPr>
-        <w:t xml:space="preserve"> in the pool, throw an</w:t>
+        <w:t xml:space="preserve">Returns the </w:t>
+      </w:r>
+      <w:r>
+        <w:rPr>
+          <w:b/>
+          <w:noProof/>
+        </w:rPr>
+        <w:t>string</w:t>
       </w:r>
       <w:r>
         <w:rPr>
@@ -8141,86 +8191,34 @@
         </w:rPr>
         <w:t xml:space="preserve"> </w:t>
       </w:r>
+      <w:bookmarkStart w:id="38" w:name="OLE_LINK39"/>
+      <w:bookmarkStart w:id="39" w:name="OLE_LINK40"/>
+      <w:r>
+        <w:rPr>
+          <w:noProof/>
+        </w:rPr>
+        <w:t>“</w:t>
+      </w:r>
       <w:r>
         <w:rPr>
           <w:rStyle w:val="CodeChar"/>
         </w:rPr>
-        <w:t>InvalidOperationException</w:t>
-      </w:r>
-      <w:r>
-        <w:rPr>
-          <w:noProof/>
-        </w:rPr>
-        <w:t xml:space="preserve"> with the message “</w:t>
-      </w:r>
-      <w:bookmarkStart w:id="38" w:name="OLE_LINK38"/>
+        <w:t>{characterName} picked up {item</w:t>
+      </w:r>
       <w:r>
         <w:rPr>
           <w:rStyle w:val="CodeChar"/>
         </w:rPr>
-        <w:t>No items left in pool!</w:t>
+        <w:t>N</w:t>
+      </w:r>
+      <w:r>
+        <w:rPr>
+          <w:rStyle w:val="CodeChar"/>
+        </w:rPr>
+        <w:t>ame}!</w:t>
       </w:r>
       <w:bookmarkEnd w:id="38"/>
-      <w:r>
-        <w:rPr>
-          <w:noProof/>
-        </w:rPr>
-        <w:t>”</w:t>
-      </w:r>
-    </w:p>
-    <w:p>
-      <w:pPr>
-        <w:rPr>
-          <w:noProof/>
-        </w:rPr>
-      </w:pPr>
-      <w:r>
-        <w:rPr>
-          <w:noProof/>
-        </w:rPr>
-        <w:t xml:space="preserve">Returns the </w:t>
-      </w:r>
-      <w:r>
-        <w:rPr>
-          <w:b/>
-          <w:noProof/>
-        </w:rPr>
-        <w:t>string</w:t>
-      </w:r>
-      <w:r>
-        <w:rPr>
-          <w:noProof/>
-        </w:rPr>
-        <w:t xml:space="preserve"> </w:t>
-      </w:r>
-      <w:bookmarkStart w:id="39" w:name="OLE_LINK39"/>
-      <w:bookmarkStart w:id="40" w:name="OLE_LINK40"/>
-      <w:r>
-        <w:rPr>
-          <w:noProof/>
-        </w:rPr>
-        <w:t>“</w:t>
-      </w:r>
-      <w:r>
-        <w:rPr>
-          <w:rStyle w:val="CodeChar"/>
-        </w:rPr>
-        <w:t>{characterName} picked up {item</w:t>
-      </w:r>
-      <w:r>
-        <w:rPr>
-          <w:rStyle w:val="CodeChar"/>
-        </w:rPr>
-        <w:t>N</w:t>
-      </w:r>
-      <w:r>
-        <w:rPr>
-          <w:rStyle w:val="CodeChar"/>
-        </w:rPr>
-        <w:t>ame}!</w:t>
-      </w:r>
       <w:bookmarkEnd w:id="39"/>
-      <w:bookmarkEnd w:id="40"/>
       <w:r>
         <w:rPr>
           <w:noProof/>
@@ -8499,8 +8497,8 @@
         </w:rPr>
         <w:t xml:space="preserve"> </w:t>
       </w:r>
-      <w:bookmarkStart w:id="41" w:name="OLE_LINK41"/>
-      <w:bookmarkStart w:id="42" w:name="OLE_LINK42"/>
+      <w:bookmarkStart w:id="40" w:name="OLE_LINK41"/>
+      <w:bookmarkStart w:id="41" w:name="OLE_LINK42"/>
       <w:r>
         <w:rPr>
           <w:noProof/>
@@ -8513,8 +8511,8 @@
         </w:rPr>
         <w:t>{character.Name} used {itemName}.</w:t>
       </w:r>
+      <w:bookmarkEnd w:id="40"/>
       <w:bookmarkEnd w:id="41"/>
-      <w:bookmarkEnd w:id="42"/>
       <w:r>
         <w:rPr>
           <w:noProof/>
@@ -8839,8 +8837,8 @@
         </w:rPr>
         <w:t xml:space="preserve"> </w:t>
       </w:r>
-      <w:bookmarkStart w:id="43" w:name="OLE_LINK43"/>
-      <w:bookmarkStart w:id="44" w:name="OLE_LINK44"/>
+      <w:bookmarkStart w:id="42" w:name="OLE_LINK43"/>
+      <w:bookmarkStart w:id="43" w:name="OLE_LINK44"/>
       <w:r>
         <w:rPr>
           <w:noProof/>
@@ -8907,8 +8905,8 @@
         </w:rPr>
         <w:t>}.</w:t>
       </w:r>
+      <w:bookmarkEnd w:id="42"/>
       <w:bookmarkEnd w:id="43"/>
-      <w:bookmarkEnd w:id="44"/>
       <w:r>
         <w:rPr>
           <w:noProof/>
@@ -9198,8 +9196,8 @@
         </w:rPr>
         <w:t xml:space="preserve"> </w:t>
       </w:r>
-      <w:bookmarkStart w:id="45" w:name="OLE_LINK45"/>
-      <w:bookmarkStart w:id="46" w:name="OLE_LINK46"/>
+      <w:bookmarkStart w:id="44" w:name="OLE_LINK45"/>
+      <w:bookmarkStart w:id="45" w:name="OLE_LINK46"/>
       <w:r>
         <w:rPr>
           <w:noProof/>
@@ -9224,232 +9222,232 @@
         </w:rPr>
         <w:t>}.</w:t>
       </w:r>
+      <w:bookmarkEnd w:id="44"/>
       <w:bookmarkEnd w:id="45"/>
+      <w:r>
+        <w:rPr>
+          <w:noProof/>
+        </w:rPr>
+        <w:t>”</w:t>
+      </w:r>
+    </w:p>
+    <w:p>
+      <w:pPr>
+        <w:pStyle w:val="Heading4"/>
+        <w:rPr>
+          <w:noProof/>
+        </w:rPr>
+      </w:pPr>
+      <w:r>
+        <w:rPr>
+          <w:noProof/>
+        </w:rPr>
+        <w:t>GetStats</w:t>
+      </w:r>
+      <w:r>
+        <w:rPr>
+          <w:noProof/>
+        </w:rPr>
+        <w:t xml:space="preserve"> </w:t>
+      </w:r>
+      <w:r>
+        <w:rPr>
+          <w:noProof/>
+        </w:rPr>
+        <w:t>Command</w:t>
+      </w:r>
+    </w:p>
+    <w:p>
+      <w:pPr>
+        <w:pStyle w:val="Heading5"/>
+        <w:rPr>
+          <w:noProof/>
+        </w:rPr>
+      </w:pPr>
+      <w:r>
+        <w:rPr>
+          <w:noProof/>
+        </w:rPr>
+        <w:t>Parameters</w:t>
+      </w:r>
+    </w:p>
+    <w:p>
+      <w:r>
+        <w:t>No parameters.</w:t>
+      </w:r>
+    </w:p>
+    <w:p>
+      <w:pPr>
+        <w:pStyle w:val="Heading5"/>
+      </w:pPr>
+      <w:r>
+        <w:t>Functionality</w:t>
+      </w:r>
+    </w:p>
+    <w:p>
+      <w:pPr>
+        <w:rPr>
+          <w:noProof/>
+        </w:rPr>
+      </w:pPr>
+      <w:r>
+        <w:rPr>
+          <w:noProof/>
+        </w:rPr>
+        <w:t xml:space="preserve">Returns info about </w:t>
+      </w:r>
+      <w:r>
+        <w:rPr>
+          <w:b/>
+          <w:noProof/>
+        </w:rPr>
+        <w:t>all characters</w:t>
+      </w:r>
+      <w:r>
+        <w:rPr>
+          <w:noProof/>
+        </w:rPr>
+        <w:t xml:space="preserve">, sorted by </w:t>
+      </w:r>
+      <w:r>
+        <w:rPr>
+          <w:b/>
+          <w:noProof/>
+        </w:rPr>
+        <w:t>whether</w:t>
+      </w:r>
+      <w:r>
+        <w:rPr>
+          <w:noProof/>
+        </w:rPr>
+        <w:t xml:space="preserve"> </w:t>
+      </w:r>
+      <w:r>
+        <w:rPr>
+          <w:b/>
+          <w:noProof/>
+        </w:rPr>
+        <w:t>they are alive</w:t>
+      </w:r>
+      <w:r>
+        <w:rPr>
+          <w:noProof/>
+        </w:rPr>
+        <w:t xml:space="preserve"> (</w:t>
+      </w:r>
+      <w:r>
+        <w:rPr>
+          <w:b/>
+          <w:noProof/>
+        </w:rPr>
+        <w:t>descending</w:t>
+      </w:r>
+      <w:r>
+        <w:rPr>
+          <w:noProof/>
+        </w:rPr>
+        <w:t xml:space="preserve">), </w:t>
+      </w:r>
+      <w:r>
+        <w:rPr>
+          <w:b/>
+          <w:noProof/>
+        </w:rPr>
+        <w:t>then by</w:t>
+      </w:r>
+      <w:r>
+        <w:rPr>
+          <w:noProof/>
+        </w:rPr>
+        <w:t xml:space="preserve"> their </w:t>
+      </w:r>
+      <w:r>
+        <w:rPr>
+          <w:b/>
+          <w:noProof/>
+        </w:rPr>
+        <w:t>health</w:t>
+      </w:r>
+      <w:r>
+        <w:rPr>
+          <w:noProof/>
+        </w:rPr>
+        <w:t xml:space="preserve"> (</w:t>
+      </w:r>
+      <w:r>
+        <w:rPr>
+          <w:b/>
+          <w:noProof/>
+        </w:rPr>
+        <w:t>descending</w:t>
+      </w:r>
+      <w:r>
+        <w:rPr>
+          <w:noProof/>
+        </w:rPr>
+        <w:t>)</w:t>
+      </w:r>
+    </w:p>
+    <w:p>
+      <w:pPr>
+        <w:rPr>
+          <w:noProof/>
+        </w:rPr>
+      </w:pPr>
+      <w:r>
+        <w:rPr>
+          <w:noProof/>
+        </w:rPr>
+        <w:t>The format of a single character is:</w:t>
+      </w:r>
+    </w:p>
+    <w:p>
+      <w:pPr>
+        <w:pStyle w:val="Code"/>
+      </w:pPr>
+      <w:bookmarkStart w:id="46" w:name="OLE_LINK47"/>
+      <w:bookmarkStart w:id="47" w:name="OLE_LINK48"/>
+      <w:r>
+        <w:t>{</w:t>
+      </w:r>
+      <w:r>
+        <w:t>name</w:t>
+      </w:r>
+      <w:r>
+        <w:t>} - HP: {</w:t>
+      </w:r>
+      <w:r>
+        <w:t>health</w:t>
+      </w:r>
+      <w:r>
+        <w:t>}/{</w:t>
+      </w:r>
+      <w:r>
+        <w:t>baseHealth</w:t>
+      </w:r>
+      <w:r>
+        <w:t>}, AP: {</w:t>
+      </w:r>
+      <w:r>
+        <w:t>armor</w:t>
+      </w:r>
+      <w:r>
+        <w:t>}/{</w:t>
+      </w:r>
+      <w:r>
+        <w:t>baseArmor</w:t>
+      </w:r>
+      <w:r>
+        <w:t>}, Status: {</w:t>
+      </w:r>
+      <w:r>
+        <w:t>Alive/Dead</w:t>
+      </w:r>
+      <w:r>
+        <w:t>}</w:t>
+      </w:r>
       <w:bookmarkEnd w:id="46"/>
-      <w:r>
-        <w:rPr>
-          <w:noProof/>
-        </w:rPr>
-        <w:t>”</w:t>
-      </w:r>
-    </w:p>
-    <w:p>
-      <w:pPr>
-        <w:pStyle w:val="Heading4"/>
-        <w:rPr>
-          <w:noProof/>
-        </w:rPr>
-      </w:pPr>
-      <w:r>
-        <w:rPr>
-          <w:noProof/>
-        </w:rPr>
-        <w:t>GetStats</w:t>
-      </w:r>
-      <w:r>
-        <w:rPr>
-          <w:noProof/>
-        </w:rPr>
-        <w:t xml:space="preserve"> </w:t>
-      </w:r>
-      <w:r>
-        <w:rPr>
-          <w:noProof/>
-        </w:rPr>
-        <w:t>Command</w:t>
-      </w:r>
-    </w:p>
-    <w:p>
-      <w:pPr>
-        <w:pStyle w:val="Heading5"/>
-        <w:rPr>
-          <w:noProof/>
-        </w:rPr>
-      </w:pPr>
-      <w:r>
-        <w:rPr>
-          <w:noProof/>
-        </w:rPr>
-        <w:t>Parameters</w:t>
-      </w:r>
-    </w:p>
-    <w:p>
-      <w:r>
-        <w:t>No parameters.</w:t>
-      </w:r>
-    </w:p>
-    <w:p>
-      <w:pPr>
-        <w:pStyle w:val="Heading5"/>
-      </w:pPr>
-      <w:r>
-        <w:t>Functionality</w:t>
-      </w:r>
-    </w:p>
-    <w:p>
-      <w:pPr>
-        <w:rPr>
-          <w:noProof/>
-        </w:rPr>
-      </w:pPr>
-      <w:r>
-        <w:rPr>
-          <w:noProof/>
-        </w:rPr>
-        <w:t xml:space="preserve">Returns info about </w:t>
-      </w:r>
-      <w:r>
-        <w:rPr>
-          <w:b/>
-          <w:noProof/>
-        </w:rPr>
-        <w:t>all characters</w:t>
-      </w:r>
-      <w:r>
-        <w:rPr>
-          <w:noProof/>
-        </w:rPr>
-        <w:t xml:space="preserve">, sorted by </w:t>
-      </w:r>
-      <w:r>
-        <w:rPr>
-          <w:b/>
-          <w:noProof/>
-        </w:rPr>
-        <w:t>whether</w:t>
-      </w:r>
-      <w:r>
-        <w:rPr>
-          <w:noProof/>
-        </w:rPr>
-        <w:t xml:space="preserve"> </w:t>
-      </w:r>
-      <w:r>
-        <w:rPr>
-          <w:b/>
-          <w:noProof/>
-        </w:rPr>
-        <w:t>they are alive</w:t>
-      </w:r>
-      <w:r>
-        <w:rPr>
-          <w:noProof/>
-        </w:rPr>
-        <w:t xml:space="preserve"> (</w:t>
-      </w:r>
-      <w:r>
-        <w:rPr>
-          <w:b/>
-          <w:noProof/>
-        </w:rPr>
-        <w:t>descending</w:t>
-      </w:r>
-      <w:r>
-        <w:rPr>
-          <w:noProof/>
-        </w:rPr>
-        <w:t xml:space="preserve">), </w:t>
-      </w:r>
-      <w:r>
-        <w:rPr>
-          <w:b/>
-          <w:noProof/>
-        </w:rPr>
-        <w:t>then by</w:t>
-      </w:r>
-      <w:r>
-        <w:rPr>
-          <w:noProof/>
-        </w:rPr>
-        <w:t xml:space="preserve"> their </w:t>
-      </w:r>
-      <w:r>
-        <w:rPr>
-          <w:b/>
-          <w:noProof/>
-        </w:rPr>
-        <w:t>health</w:t>
-      </w:r>
-      <w:r>
-        <w:rPr>
-          <w:noProof/>
-        </w:rPr>
-        <w:t xml:space="preserve"> (</w:t>
-      </w:r>
-      <w:r>
-        <w:rPr>
-          <w:b/>
-          <w:noProof/>
-        </w:rPr>
-        <w:t>descending</w:t>
-      </w:r>
-      <w:r>
-        <w:rPr>
-          <w:noProof/>
-        </w:rPr>
-        <w:t>)</w:t>
-      </w:r>
-    </w:p>
-    <w:p>
-      <w:pPr>
-        <w:rPr>
-          <w:noProof/>
-        </w:rPr>
-      </w:pPr>
-      <w:r>
-        <w:rPr>
-          <w:noProof/>
-        </w:rPr>
-        <w:t>The format of a single character is:</w:t>
-      </w:r>
-    </w:p>
-    <w:p>
-      <w:pPr>
-        <w:pStyle w:val="Code"/>
-      </w:pPr>
-      <w:bookmarkStart w:id="47" w:name="OLE_LINK47"/>
-      <w:bookmarkStart w:id="48" w:name="OLE_LINK48"/>
-      <w:r>
-        <w:t>{</w:t>
-      </w:r>
-      <w:r>
-        <w:t>name</w:t>
-      </w:r>
-      <w:r>
-        <w:t>} - HP: {</w:t>
-      </w:r>
-      <w:r>
-        <w:t>health</w:t>
-      </w:r>
-      <w:r>
-        <w:t>}/{</w:t>
-      </w:r>
-      <w:r>
-        <w:t>baseHealth</w:t>
-      </w:r>
-      <w:r>
-        <w:t>}, AP: {</w:t>
-      </w:r>
-      <w:r>
-        <w:t>armor</w:t>
-      </w:r>
-      <w:r>
-        <w:t>}/{</w:t>
-      </w:r>
-      <w:r>
-        <w:t>baseArmor</w:t>
-      </w:r>
-      <w:r>
-        <w:t>}, Status: {</w:t>
-      </w:r>
-      <w:r>
-        <w:t>Alive/Dead</w:t>
-      </w:r>
-      <w:r>
-        <w:t>}</w:t>
-      </w:r>
       <w:bookmarkEnd w:id="47"/>
-      <w:bookmarkEnd w:id="48"/>
     </w:p>
     <w:p>
       <w:pPr>
@@ -9703,8 +9701,8 @@
         </w:rPr>
         <w:t xml:space="preserve"> with the message </w:t>
       </w:r>
-      <w:bookmarkStart w:id="49" w:name="OLE_LINK49"/>
-      <w:bookmarkStart w:id="50" w:name="OLE_LINK50"/>
+      <w:bookmarkStart w:id="48" w:name="OLE_LINK49"/>
+      <w:bookmarkStart w:id="49" w:name="OLE_LINK50"/>
       <w:r>
         <w:rPr>
           <w:noProof/>
@@ -9717,104 +9715,104 @@
         </w:rPr>
         <w:t>{attacker.Name} cannot attack!</w:t>
       </w:r>
-      <w:bookmarkStart w:id="51" w:name="_Hlk508726271"/>
+      <w:bookmarkStart w:id="50" w:name="_Hlk508726271"/>
+      <w:bookmarkEnd w:id="48"/>
       <w:bookmarkEnd w:id="49"/>
+      <w:r>
+        <w:rPr>
+          <w:noProof/>
+        </w:rPr>
+        <w:t>”</w:t>
+      </w:r>
       <w:bookmarkEnd w:id="50"/>
-      <w:r>
-        <w:rPr>
-          <w:noProof/>
-        </w:rPr>
-        <w:t>”</w:t>
+    </w:p>
+    <w:p>
+      <w:pPr>
+        <w:rPr>
+          <w:noProof/>
+        </w:rPr>
+      </w:pPr>
+      <w:r>
+        <w:rPr>
+          <w:noProof/>
+        </w:rPr>
+        <w:t>The command output is in the following format:</w:t>
+      </w:r>
+    </w:p>
+    <w:p>
+      <w:pPr>
+        <w:pStyle w:val="Code"/>
+      </w:pPr>
+      <w:bookmarkStart w:id="51" w:name="OLE_LINK51"/>
+      <w:bookmarkStart w:id="52" w:name="OLE_LINK52"/>
+      <w:r>
+        <w:t>{attackerName} attacks {receiver</w:t>
+      </w:r>
+      <w:r>
+        <w:t>Name} for {attacker.Abili</w:t>
+      </w:r>
+      <w:r>
+        <w:t>tyPoints} hit points!</w:t>
       </w:r>
       <w:bookmarkEnd w:id="51"/>
-    </w:p>
-    <w:p>
-      <w:pPr>
-        <w:rPr>
-          <w:noProof/>
-        </w:rPr>
-      </w:pPr>
-      <w:r>
-        <w:rPr>
-          <w:noProof/>
-        </w:rPr>
-        <w:t>The command output is in the following format:</w:t>
-      </w:r>
-    </w:p>
-    <w:p>
-      <w:pPr>
-        <w:pStyle w:val="Code"/>
-      </w:pPr>
-      <w:bookmarkStart w:id="52" w:name="OLE_LINK51"/>
-      <w:bookmarkStart w:id="53" w:name="OLE_LINK52"/>
-      <w:r>
-        <w:t>{attackerName} attacks {receiver</w:t>
-      </w:r>
-      <w:r>
-        <w:t>Name} for {attacker.Abili</w:t>
-      </w:r>
-      <w:r>
-        <w:t>tyPoints} hit points!</w:t>
-      </w:r>
       <w:bookmarkEnd w:id="52"/>
+      <w:r>
+        <w:t xml:space="preserve"> </w:t>
+      </w:r>
+      <w:bookmarkStart w:id="53" w:name="OLE_LINK53"/>
+      <w:bookmarkStart w:id="54" w:name="OLE_LINK54"/>
+      <w:r>
+        <w:t>{receiverName} has {receiverHealth}/{receiverBaseHealth} HP and {receiverArmor}/{receiver</w:t>
+      </w:r>
+      <w:r>
+        <w:t>BaseArmor} AP left!</w:t>
+      </w:r>
       <w:bookmarkEnd w:id="53"/>
-      <w:r>
-        <w:t xml:space="preserve"> </w:t>
-      </w:r>
-      <w:bookmarkStart w:id="54" w:name="OLE_LINK53"/>
-      <w:bookmarkStart w:id="55" w:name="OLE_LINK54"/>
-      <w:r>
-        <w:t>{receiverName} has {receiverHealth}/{receiverBaseHealth} HP and {receiverArmor}/{receiver</w:t>
-      </w:r>
-      <w:r>
-        <w:t>BaseArmor} AP left!</w:t>
-      </w:r>
       <w:bookmarkEnd w:id="54"/>
+    </w:p>
+    <w:p>
+      <w:pPr>
+        <w:rPr>
+          <w:noProof/>
+        </w:rPr>
+      </w:pPr>
+      <w:r>
+        <w:t xml:space="preserve">If the attacker ends up </w:t>
+      </w:r>
+      <w:r>
+        <w:rPr>
+          <w:b/>
+        </w:rPr>
+        <w:t>killing</w:t>
+      </w:r>
+      <w:r>
+        <w:t xml:space="preserve"> the receiver, add a </w:t>
+      </w:r>
+      <w:r>
+        <w:rPr>
+          <w:b/>
+        </w:rPr>
+        <w:t>new line</w:t>
+      </w:r>
+      <w:r>
+        <w:t xml:space="preserve">, plus </w:t>
+      </w:r>
+      <w:bookmarkStart w:id="55" w:name="OLE_LINK55"/>
+      <w:bookmarkStart w:id="56" w:name="OLE_LINK56"/>
+      <w:r>
+        <w:rPr>
+          <w:noProof/>
+        </w:rPr>
+        <w:t>“</w:t>
+      </w:r>
+      <w:r>
+        <w:rPr>
+          <w:rStyle w:val="CodeChar"/>
+        </w:rPr>
+        <w:t>{receiver.Name} is dead!</w:t>
+      </w:r>
       <w:bookmarkEnd w:id="55"/>
-    </w:p>
-    <w:p>
-      <w:pPr>
-        <w:rPr>
-          <w:noProof/>
-        </w:rPr>
-      </w:pPr>
-      <w:r>
-        <w:t xml:space="preserve">If the attacker ends up </w:t>
-      </w:r>
-      <w:r>
-        <w:rPr>
-          <w:b/>
-        </w:rPr>
-        <w:t>killing</w:t>
-      </w:r>
-      <w:r>
-        <w:t xml:space="preserve"> the receiver, add a </w:t>
-      </w:r>
-      <w:r>
-        <w:rPr>
-          <w:b/>
-        </w:rPr>
-        <w:t>new line</w:t>
-      </w:r>
-      <w:r>
-        <w:t xml:space="preserve">, plus </w:t>
-      </w:r>
-      <w:bookmarkStart w:id="56" w:name="OLE_LINK55"/>
-      <w:bookmarkStart w:id="57" w:name="OLE_LINK56"/>
-      <w:r>
-        <w:rPr>
-          <w:noProof/>
-        </w:rPr>
-        <w:t>“</w:t>
-      </w:r>
-      <w:r>
-        <w:rPr>
-          <w:rStyle w:val="CodeChar"/>
-        </w:rPr>
-        <w:t>{receiver.Name} is dead!</w:t>
-      </w:r>
       <w:bookmarkEnd w:id="56"/>
-      <w:bookmarkEnd w:id="57"/>
       <w:r>
         <w:rPr>
           <w:noProof/>
@@ -10063,8 +10061,8 @@
         </w:rPr>
         <w:t xml:space="preserve"> with the message </w:t>
       </w:r>
-      <w:bookmarkStart w:id="58" w:name="OLE_LINK57"/>
-      <w:bookmarkStart w:id="59" w:name="OLE_LINK58"/>
+      <w:bookmarkStart w:id="57" w:name="OLE_LINK57"/>
+      <w:bookmarkStart w:id="58" w:name="OLE_LINK58"/>
       <w:r>
         <w:rPr>
           <w:noProof/>
@@ -10101,8 +10099,8 @@
         </w:rPr>
         <w:t>!</w:t>
       </w:r>
+      <w:bookmarkEnd w:id="57"/>
       <w:bookmarkEnd w:id="58"/>
-      <w:bookmarkEnd w:id="59"/>
       <w:r>
         <w:rPr>
           <w:noProof/>
@@ -10144,8 +10142,8 @@
           <w:noProof/>
         </w:rPr>
       </w:pPr>
-      <w:bookmarkStart w:id="60" w:name="OLE_LINK59"/>
-      <w:bookmarkStart w:id="61" w:name="OLE_LINK60"/>
+      <w:bookmarkStart w:id="59" w:name="OLE_LINK59"/>
+      <w:bookmarkStart w:id="60" w:name="OLE_LINK60"/>
       <w:r>
         <w:rPr>
           <w:rFonts w:ascii="Consolas" w:hAnsi="Consolas"/>
@@ -10155,8 +10153,8 @@
         <w:t>{healer.Name} heals {receiver.Name} for {healer.AbilityPoints}! {receiver.Name} has {receiver.Health} health now!</w:t>
       </w:r>
     </w:p>
+    <w:bookmarkEnd w:id="59"/>
     <w:bookmarkEnd w:id="60"/>
-    <w:bookmarkEnd w:id="61"/>
     <w:p>
       <w:pPr>
         <w:rPr>
@@ -10299,8 +10297,8 @@
         </w:rPr>
         <w:t xml:space="preserve"> </w:t>
       </w:r>
-      <w:bookmarkStart w:id="62" w:name="OLE_LINK61"/>
-      <w:bookmarkStart w:id="63" w:name="OLE_LINK62"/>
+      <w:bookmarkStart w:id="61" w:name="OLE_LINK61"/>
+      <w:bookmarkStart w:id="62" w:name="OLE_LINK62"/>
       <w:r>
         <w:rPr>
           <w:noProof/>
@@ -10337,8 +10335,8 @@
         </w:rPr>
         <w:t>} =&gt; {currentHealth})</w:t>
       </w:r>
+      <w:bookmarkEnd w:id="61"/>
       <w:bookmarkEnd w:id="62"/>
-      <w:bookmarkEnd w:id="63"/>
       <w:r>
         <w:rPr>
           <w:noProof/>
@@ -10726,13 +10724,13 @@
         <w:pStyle w:val="Code"/>
         <w:ind w:left="360"/>
       </w:pPr>
-      <w:bookmarkStart w:id="64" w:name="OLE_LINK63"/>
-      <w:bookmarkStart w:id="65" w:name="OLE_LINK64"/>
+      <w:bookmarkStart w:id="63" w:name="OLE_LINK63"/>
+      <w:bookmarkStart w:id="64" w:name="OLE_LINK64"/>
       <w:r>
         <w:t xml:space="preserve">JoinParty </w:t>
       </w:r>
+      <w:bookmarkEnd w:id="63"/>
       <w:bookmarkEnd w:id="64"/>
-      <w:bookmarkEnd w:id="65"/>
       <w:r>
         <w:t>{Java/CSharp} {class} {name}</w:t>
       </w:r>
@@ -10742,13 +10740,13 @@
         <w:pStyle w:val="Code"/>
         <w:ind w:left="360"/>
       </w:pPr>
-      <w:bookmarkStart w:id="66" w:name="OLE_LINK65"/>
-      <w:bookmarkStart w:id="67" w:name="OLE_LINK66"/>
+      <w:bookmarkStart w:id="65" w:name="OLE_LINK65"/>
+      <w:bookmarkStart w:id="66" w:name="OLE_LINK66"/>
       <w:r>
         <w:t xml:space="preserve">AddItemToPool </w:t>
       </w:r>
+      <w:bookmarkEnd w:id="65"/>
       <w:bookmarkEnd w:id="66"/>
-      <w:bookmarkEnd w:id="67"/>
       <w:r>
         <w:t>{itemName}</w:t>
       </w:r>
@@ -10758,13 +10756,13 @@
         <w:pStyle w:val="Code"/>
         <w:ind w:left="360"/>
       </w:pPr>
-      <w:bookmarkStart w:id="68" w:name="OLE_LINK67"/>
-      <w:bookmarkStart w:id="69" w:name="OLE_LINK68"/>
+      <w:bookmarkStart w:id="67" w:name="OLE_LINK67"/>
+      <w:bookmarkStart w:id="68" w:name="OLE_LINK68"/>
       <w:r>
         <w:t>PickUpItem</w:t>
       </w:r>
+      <w:bookmarkEnd w:id="67"/>
       <w:bookmarkEnd w:id="68"/>
-      <w:bookmarkEnd w:id="69"/>
       <w:r>
         <w:t xml:space="preserve"> {characterName}</w:t>
       </w:r>
@@ -10774,13 +10772,13 @@
         <w:pStyle w:val="Code"/>
         <w:ind w:left="360"/>
       </w:pPr>
-      <w:bookmarkStart w:id="70" w:name="OLE_LINK69"/>
-      <w:bookmarkStart w:id="71" w:name="OLE_LINK70"/>
+      <w:bookmarkStart w:id="69" w:name="OLE_LINK69"/>
+      <w:bookmarkStart w:id="70" w:name="OLE_LINK70"/>
       <w:r>
         <w:t>UseItem</w:t>
       </w:r>
+      <w:bookmarkEnd w:id="69"/>
       <w:bookmarkEnd w:id="70"/>
-      <w:bookmarkEnd w:id="71"/>
       <w:r>
         <w:t xml:space="preserve"> {characterName} {itemName}</w:t>
       </w:r>
@@ -10790,14 +10788,14 @@
         <w:pStyle w:val="Code"/>
         <w:ind w:left="360"/>
       </w:pPr>
-      <w:bookmarkStart w:id="72" w:name="OLE_LINK71"/>
-      <w:bookmarkStart w:id="73" w:name="OLE_LINK72"/>
+      <w:bookmarkStart w:id="71" w:name="OLE_LINK71"/>
+      <w:bookmarkStart w:id="72" w:name="OLE_LINK72"/>
       <w:r>
         <w:lastRenderedPageBreak/>
         <w:t>UseItemOn</w:t>
       </w:r>
+      <w:bookmarkEnd w:id="71"/>
       <w:bookmarkEnd w:id="72"/>
-      <w:bookmarkEnd w:id="73"/>
       <w:r>
         <w:t xml:space="preserve"> {giverName} {receiverName} {itemName}</w:t>
       </w:r>
@@ -10807,11 +10805,11 @@
         <w:pStyle w:val="Code"/>
         <w:ind w:left="360"/>
       </w:pPr>
-      <w:bookmarkStart w:id="74" w:name="OLE_LINK73"/>
+      <w:bookmarkStart w:id="73" w:name="OLE_LINK73"/>
       <w:r>
         <w:t>GiveCharacterItem</w:t>
       </w:r>
-      <w:bookmarkEnd w:id="74"/>
+      <w:bookmarkEnd w:id="73"/>
       <w:r>
         <w:t xml:space="preserve"> {giverName} {receiverName} {itemName}</w:t>
       </w:r>
@@ -10821,28 +10819,28 @@
         <w:pStyle w:val="Code"/>
         <w:ind w:left="360"/>
       </w:pPr>
-      <w:bookmarkStart w:id="75" w:name="OLE_LINK74"/>
-      <w:bookmarkStart w:id="76" w:name="OLE_LINK75"/>
+      <w:bookmarkStart w:id="74" w:name="OLE_LINK74"/>
+      <w:bookmarkStart w:id="75" w:name="OLE_LINK75"/>
       <w:r>
         <w:t>GetStats</w:t>
       </w:r>
+      <w:bookmarkEnd w:id="74"/>
       <w:bookmarkEnd w:id="75"/>
-      <w:bookmarkEnd w:id="76"/>
     </w:p>
     <w:p>
       <w:pPr>
         <w:pStyle w:val="Code"/>
         <w:ind w:left="360"/>
       </w:pPr>
-      <w:bookmarkStart w:id="77" w:name="OLE_LINK76"/>
-      <w:bookmarkStart w:id="78" w:name="OLE_LINK77"/>
-      <w:bookmarkStart w:id="79" w:name="OLE_LINK78"/>
+      <w:bookmarkStart w:id="76" w:name="OLE_LINK76"/>
+      <w:bookmarkStart w:id="77" w:name="OLE_LINK77"/>
+      <w:bookmarkStart w:id="78" w:name="OLE_LINK78"/>
       <w:r>
         <w:t xml:space="preserve">Attack </w:t>
       </w:r>
+      <w:bookmarkEnd w:id="76"/>
       <w:bookmarkEnd w:id="77"/>
       <w:bookmarkEnd w:id="78"/>
-      <w:bookmarkEnd w:id="79"/>
       <w:r>
         <w:t>{attackerName} {attackTargetName}</w:t>
       </w:r>
@@ -10861,13 +10859,13 @@
         <w:pStyle w:val="Code"/>
         <w:ind w:left="360"/>
       </w:pPr>
-      <w:bookmarkStart w:id="80" w:name="OLE_LINK79"/>
-      <w:bookmarkStart w:id="81" w:name="OLE_LINK80"/>
+      <w:bookmarkStart w:id="79" w:name="OLE_LINK79"/>
+      <w:bookmarkStart w:id="80" w:name="OLE_LINK80"/>
       <w:r>
         <w:t>EndTurn</w:t>
       </w:r>
+      <w:bookmarkEnd w:id="79"/>
       <w:bookmarkEnd w:id="80"/>
-      <w:bookmarkEnd w:id="81"/>
     </w:p>
     <w:p>
       <w:pPr>
@@ -15372,24 +15370,34 @@
         </w:rPr>
         <w:t>(“</w:t>
       </w:r>
+      <w:bookmarkStart w:id="81" w:name="OLE_LINK84"/>
+      <w:bookmarkStart w:id="82" w:name="OLE_LINK85"/>
       <w:r>
         <w:rPr>
           <w:rStyle w:val="CodeChar"/>
         </w:rPr>
         <w:t>CreateCharacter</w:t>
       </w:r>
+      <w:bookmarkEnd w:id="81"/>
+      <w:bookmarkEnd w:id="82"/>
       <w:r>
         <w:rPr>
           <w:noProof/>
         </w:rPr>
         <w:t>/</w:t>
       </w:r>
+      <w:bookmarkStart w:id="83" w:name="OLE_LINK86"/>
+      <w:bookmarkStart w:id="84" w:name="OLE_LINK87"/>
+      <w:bookmarkStart w:id="85" w:name="_GoBack"/>
       <w:r>
         <w:rPr>
           <w:rStyle w:val="CodeChar"/>
         </w:rPr>
         <w:t>CreateItem</w:t>
       </w:r>
+      <w:bookmarkEnd w:id="83"/>
+      <w:bookmarkEnd w:id="84"/>
+      <w:bookmarkEnd w:id="85"/>
       <w:r>
         <w:rPr>
           <w:noProof/>
@@ -15416,12 +15424,16 @@
       <w:r>
         <w:t xml:space="preserve"> with a message “</w:t>
       </w:r>
+      <w:bookmarkStart w:id="86" w:name="OLE_LINK81"/>
+      <w:bookmarkStart w:id="87" w:name="OLE_LINK82"/>
       <w:r>
         <w:rPr>
           <w:rStyle w:val="CodeChar"/>
         </w:rPr>
         <w:t>Invalid character type "{type}"!</w:t>
       </w:r>
+      <w:bookmarkEnd w:id="86"/>
+      <w:bookmarkEnd w:id="87"/>
       <w:r>
         <w:t>”.</w:t>
       </w:r>
@@ -15439,6 +15451,7 @@
       <w:r>
         <w:t xml:space="preserve"> with a message “</w:t>
       </w:r>
+      <w:bookmarkStart w:id="88" w:name="OLE_LINK83"/>
       <w:r>
         <w:rPr>
           <w:rStyle w:val="CodeChar"/>
@@ -15457,6 +15470,7 @@
         </w:rPr>
         <w:t xml:space="preserve"> type "{type}"!</w:t>
       </w:r>
+      <w:bookmarkEnd w:id="88"/>
       <w:r>
         <w:t>”.</w:t>
       </w:r>
@@ -15876,7 +15890,7 @@
                               <w:sz w:val="18"/>
                               <w:szCs w:val="18"/>
                             </w:rPr>
-                            <w:t>5</w:t>
+                            <w:t>13</w:t>
                           </w:r>
                           <w:r>
                             <w:rPr>
@@ -15995,7 +16009,7 @@
                         <w:sz w:val="18"/>
                         <w:szCs w:val="18"/>
                       </w:rPr>
-                      <w:t>5</w:t>
+                      <w:t>13</w:t>
                     </w:r>
                     <w:r>
                       <w:rPr>
@@ -22627,7 +22641,7 @@
 </file>
 
 <file path=customXml/itemProps1.xml><?xml version="1.0" encoding="utf-8"?>
-<ds:datastoreItem xmlns:ds="http://schemas.openxmlformats.org/officeDocument/2006/customXml" ds:itemID="{FA79CFD5-783E-41BD-82DF-2BEA835C365A}">
+<ds:datastoreItem xmlns:ds="http://schemas.openxmlformats.org/officeDocument/2006/customXml" ds:itemID="{D52A4EC0-C3ED-45A6-BF22-D0D8A8AF6252}">
   <ds:schemaRefs>
     <ds:schemaRef ds:uri="http://schemas.openxmlformats.org/officeDocument/2006/bibliography"/>
   </ds:schemaRefs>

</xml_diff>